<commit_message>
update with ratio graph
</commit_message>
<xml_diff>
--- a/analysis/CzechUnder80.docx
+++ b/analysis/CzechUnder80.docx
@@ -7,20 +7,19 @@
         <w:pStyle w:val="Title"/>
       </w:pPr>
       <w:r>
-        <w:t>Using cumulative death counts to show the COVID vaccines</w:t>
+        <w:t>Cumulative</w:t>
+      </w:r>
+      <w:r>
+        <w:t xml:space="preserve"> death counts show the COVID vaccines</w:t>
       </w:r>
       <w:r>
         <w:t xml:space="preserve"> </w:t>
       </w:r>
       <w:r>
-        <w:t>increased net ACM</w:t>
-      </w:r>
-      <w:r>
-        <w:t xml:space="preserve"> </w:t>
-      </w:r>
-      <w:r>
-        <w:br/>
-        <w:t>(net harm)</w:t>
+        <w:t xml:space="preserve">increased </w:t>
+      </w:r>
+      <w:r>
+        <w:t>COVID and non-COVID ACM</w:t>
       </w:r>
     </w:p>
     <w:p>
@@ -195,7 +194,23 @@
           <w:b/>
           <w:bCs/>
         </w:rPr>
-        <w:t xml:space="preserve">This shouldn’t be surprising as the Levi Florida study showed the shots increase ACM by 36% or more. So this is more visual confirmation </w:t>
+        <w:t xml:space="preserve">This shouldn’t be surprising as the Levi Florida study showed the shots increase ACM by 36% or more. </w:t>
+      </w:r>
+      <w:proofErr w:type="gramStart"/>
+      <w:r>
+        <w:rPr>
+          <w:b/>
+          <w:bCs/>
+        </w:rPr>
+        <w:t>So</w:t>
+      </w:r>
+      <w:proofErr w:type="gramEnd"/>
+      <w:r>
+        <w:rPr>
+          <w:b/>
+          <w:bCs/>
+        </w:rPr>
+        <w:t xml:space="preserve"> this is more visual confirmation </w:t>
       </w:r>
       <w:r>
         <w:rPr>
@@ -287,7 +302,15 @@
         </w:r>
       </w:fldSimple>
       <w:r>
-        <w:t>. All people in Czech Republic age 80 and younger. Vaxxed if vaxxed by June 2021; else unvaxxed. We got lucky that the death rate per week was matching in the cohorts so the lines conveniently overlapped. This allows us to easily see that the</w:t>
+        <w:t xml:space="preserve">. All people in Czech Republic age 80 and younger. Vaxxed if vaxxed by June 2021; else unvaxxed. We got lucky that the death rate per week was matching in the </w:t>
+      </w:r>
+      <w:proofErr w:type="gramStart"/>
+      <w:r>
+        <w:t>cohorts</w:t>
+      </w:r>
+      <w:proofErr w:type="gramEnd"/>
+      <w:r>
+        <w:t xml:space="preserve"> so the lines conveniently overlapped. This allows us to easily see that the</w:t>
       </w:r>
       <w:r>
         <w:t xml:space="preserve"> death rate of the</w:t>
@@ -437,13 +460,26 @@
         <w:t xml:space="preserve">a start date of </w:t>
       </w:r>
       <w:r>
-        <w:t>June 14, 2021 based upon the person’s COVID vaccination status on the enrollment date: vaccinated with 1 or more doses (</w:t>
+        <w:t xml:space="preserve">June 14, </w:t>
+      </w:r>
+      <w:proofErr w:type="gramStart"/>
+      <w:r>
+        <w:t>2021</w:t>
+      </w:r>
+      <w:proofErr w:type="gramEnd"/>
+      <w:r>
+        <w:t xml:space="preserve"> based upon the person’s COVID vaccination status on the enrollment date: vaccinated with 1 or more doses (</w:t>
       </w:r>
       <w:r>
         <w:t xml:space="preserve">V </w:t>
       </w:r>
-      <w:r>
-        <w:t>group ) or not (</w:t>
+      <w:proofErr w:type="gramStart"/>
+      <w:r>
+        <w:t>group )</w:t>
+      </w:r>
+      <w:proofErr w:type="gramEnd"/>
+      <w:r>
+        <w:t xml:space="preserve"> or not (</w:t>
       </w:r>
       <w:r>
         <w:t>U group</w:t>
@@ -457,15 +493,31 @@
         <w:pStyle w:val="FirstParagraph"/>
       </w:pPr>
       <w:r>
-        <w:t>The June 14, 2021 date was chosen because it is when 1) most &gt;70% of the elderly were vaccinated and 2) it was the start of a non-COVID period so we could observe the baseline mortality of the two cohorts.</w:t>
-      </w:r>
-    </w:p>
-    <w:p>
-      <w:pPr>
-        <w:pStyle w:val="BodyText"/>
-      </w:pPr>
-      <w:r>
-        <w:t xml:space="preserve">The choice of 80 and younger was chosen because it resulted in a synthetic control where both cohorts had </w:t>
+        <w:t xml:space="preserve">The June 14, </w:t>
+      </w:r>
+      <w:proofErr w:type="gramStart"/>
+      <w:r>
+        <w:t>2021</w:t>
+      </w:r>
+      <w:proofErr w:type="gramEnd"/>
+      <w:r>
+        <w:t xml:space="preserve"> date was chosen because it is when 1) most &gt;70% of the elderly were vaccinated and 2) it was the start of a non-COVID period so we could observe the baseline mortality of the two cohorts.</w:t>
+      </w:r>
+    </w:p>
+    <w:p>
+      <w:pPr>
+        <w:pStyle w:val="BodyText"/>
+      </w:pPr>
+      <w:r>
+        <w:t xml:space="preserve">The choice of 80 and younger was chosen because it resulted in </w:t>
+      </w:r>
+      <w:proofErr w:type="gramStart"/>
+      <w:r>
+        <w:t>a synthetic</w:t>
+      </w:r>
+      <w:proofErr w:type="gramEnd"/>
+      <w:r>
+        <w:t xml:space="preserve"> control where both cohorts had </w:t>
       </w:r>
       <w:r>
         <w:t xml:space="preserve">nearly </w:t>
@@ -547,7 +599,11 @@
         <w:t>died</w:t>
       </w:r>
       <w:r>
-        <w:t xml:space="preserve"> at a higher </w:t>
+        <w:t xml:space="preserve"> at a </w:t>
+      </w:r>
+      <w:proofErr w:type="gramStart"/>
+      <w:r>
+        <w:t xml:space="preserve">higher </w:t>
       </w:r>
       <w:r>
         <w:t xml:space="preserve">death </w:t>
@@ -558,8 +614,17 @@
       <w:r>
         <w:t>s</w:t>
       </w:r>
-      <w:r>
-        <w:t>, similar to their death rate during COVID</w:t>
+      <w:proofErr w:type="gramEnd"/>
+      <w:r>
+        <w:t xml:space="preserve">, </w:t>
+      </w:r>
+      <w:proofErr w:type="gramStart"/>
+      <w:r>
+        <w:t>similar to</w:t>
+      </w:r>
+      <w:proofErr w:type="gramEnd"/>
+      <w:r>
+        <w:t xml:space="preserve"> their death rate during COVID</w:t>
       </w:r>
       <w:r>
         <w:t xml:space="preserve"> while the unvaccinated returned to their baseline death rate. </w:t>
@@ -779,9 +844,11 @@
       <w:pPr>
         <w:pStyle w:val="BodyText"/>
       </w:pPr>
+      <w:proofErr w:type="gramStart"/>
       <w:r>
         <w:t>85 year olds</w:t>
       </w:r>
+      <w:proofErr w:type="gramEnd"/>
     </w:p>
     <w:p>
       <w:pPr>
@@ -832,9 +899,11 @@
       <w:pPr>
         <w:pStyle w:val="BodyText"/>
       </w:pPr>
+      <w:proofErr w:type="gramStart"/>
       <w:r>
         <w:t>80 year olds</w:t>
       </w:r>
+      <w:proofErr w:type="gramEnd"/>
     </w:p>
     <w:p>
       <w:pPr>
@@ -886,9 +955,11 @@
       <w:pPr>
         <w:pStyle w:val="BodyText"/>
       </w:pPr>
+      <w:proofErr w:type="gramStart"/>
       <w:r>
         <w:t>75 year olds</w:t>
       </w:r>
+      <w:proofErr w:type="gramEnd"/>
     </w:p>
     <w:p>
       <w:pPr>
@@ -944,10 +1015,12 @@
       <w:pPr>
         <w:pStyle w:val="BodyText"/>
       </w:pPr>
+      <w:proofErr w:type="gramStart"/>
       <w:r>
         <w:lastRenderedPageBreak/>
         <w:t>70 year olds</w:t>
       </w:r>
+      <w:proofErr w:type="gramEnd"/>
     </w:p>
     <w:p>
       <w:pPr>
@@ -1003,9 +1076,11 @@
       <w:pPr>
         <w:pStyle w:val="BodyText"/>
       </w:pPr>
+      <w:proofErr w:type="gramStart"/>
       <w:r>
         <w:t>65 year olds</w:t>
       </w:r>
+      <w:proofErr w:type="gramEnd"/>
     </w:p>
     <w:p>
       <w:pPr>
@@ -1071,7 +1146,15 @@
         <w:t>separate</w:t>
       </w:r>
       <w:r>
-        <w:t xml:space="preserve"> age groups and they all have the same 20% excess mortality caused by the vaccine.</w:t>
+        <w:t xml:space="preserve"> age </w:t>
+      </w:r>
+      <w:proofErr w:type="gramStart"/>
+      <w:r>
+        <w:t>groups</w:t>
+      </w:r>
+      <w:proofErr w:type="gramEnd"/>
+      <w:r>
+        <w:t xml:space="preserve"> and they all have the same 20% excess mortality caused by the vaccine.</w:t>
       </w:r>
     </w:p>
     <w:p>
@@ -1142,11 +1225,24 @@
       <w:pPr>
         <w:pStyle w:val="BodyText"/>
       </w:pPr>
-      <w:r>
-        <w:t xml:space="preserve">So any explanation has </w:t>
-      </w:r>
-      <w:r>
-        <w:t xml:space="preserve">to </w:t>
+      <w:proofErr w:type="gramStart"/>
+      <w:r>
+        <w:t>So</w:t>
+      </w:r>
+      <w:proofErr w:type="gramEnd"/>
+      <w:r>
+        <w:t xml:space="preserve"> any explanation </w:t>
+      </w:r>
+      <w:proofErr w:type="gramStart"/>
+      <w:r>
+        <w:t xml:space="preserve">has </w:t>
+      </w:r>
+      <w:r>
+        <w:t>to</w:t>
+      </w:r>
+      <w:proofErr w:type="gramEnd"/>
+      <w:r>
+        <w:t xml:space="preserve"> </w:t>
       </w:r>
       <w:r>
         <w:t>be</w:t>
@@ -1324,16 +1420,32 @@
         <w:t xml:space="preserve"> rise</w:t>
       </w:r>
       <w:r>
-        <w:t xml:space="preserve"> in mortality</w:t>
-      </w:r>
-      <w:r>
-        <w:t xml:space="preserve">  because we can’t predict in advance who will get vaccinated. </w:t>
+        <w:t xml:space="preserve"> in </w:t>
+      </w:r>
+      <w:proofErr w:type="gramStart"/>
+      <w:r>
+        <w:t>mortality</w:t>
+      </w:r>
+      <w:r>
+        <w:t xml:space="preserve">  because</w:t>
+      </w:r>
+      <w:proofErr w:type="gramEnd"/>
+      <w:r>
+        <w:t xml:space="preserve"> we can’t predict in advance who will get vaccinated. </w:t>
       </w:r>
       <w:r>
         <w:t>We can only see a rise after the start.</w:t>
       </w:r>
       <w:r>
-        <w:t xml:space="preserve"> So the selection bias mixes in with the vaccine added mortality to provide a nicely confusing scenario.</w:t>
+        <w:t xml:space="preserve"> </w:t>
+      </w:r>
+      <w:proofErr w:type="gramStart"/>
+      <w:r>
+        <w:t>So</w:t>
+      </w:r>
+      <w:proofErr w:type="gramEnd"/>
+      <w:r>
+        <w:t xml:space="preserve"> the selection bias mixes in with the vaccine added mortality to provide a nicely confusing scenario.</w:t>
       </w:r>
       <w:r>
         <w:br w:type="page"/>
@@ -1389,7 +1501,15 @@
         <w:pStyle w:val="BodyText"/>
       </w:pPr>
       <w:r>
-        <w:t>See how the two lines (blue and orange) are on top of each other before the booster shots at the far left? Then the blue goes up and the orange is flat. This is likely previously given shots 1 and 2 working to raise mortality and also perhaps shot 2 being given.</w:t>
+        <w:t xml:space="preserve">See how the two lines (blue and orange) are on top of each other before the booster shots at the far left? Then the blue goes up and the orange is flat. This is likely previously given shots 1 and 2 working to raise mortality </w:t>
+      </w:r>
+      <w:proofErr w:type="gramStart"/>
+      <w:r>
+        <w:t>and also</w:t>
+      </w:r>
+      <w:proofErr w:type="gramEnd"/>
+      <w:r>
+        <w:t xml:space="preserve"> perhaps shot 2 being given.</w:t>
       </w:r>
     </w:p>
     <w:p>
@@ -1400,8 +1520,13 @@
         <w:t>T</w:t>
       </w:r>
       <w:r>
-        <w:t>he deaths were already elevated before the baseline period</w:t>
-      </w:r>
+        <w:t xml:space="preserve">he deaths were already elevated before the baseline </w:t>
+      </w:r>
+      <w:proofErr w:type="gramStart"/>
+      <w:r>
+        <w:t>period</w:t>
+      </w:r>
+      <w:proofErr w:type="gramEnd"/>
       <w:r>
         <w:t xml:space="preserve"> </w:t>
       </w:r>
@@ -1552,7 +1677,13 @@
         <w:pStyle w:val="BodyText"/>
       </w:pPr>
       <w:r>
-        <w:t>There are 3 different curves of interest here:</w:t>
+        <w:t xml:space="preserve">There are </w:t>
+      </w:r>
+      <w:r>
+        <w:t>4</w:t>
+      </w:r>
+      <w:r>
+        <w:t xml:space="preserve"> different curves of interest here:</w:t>
       </w:r>
     </w:p>
     <w:p>
@@ -1563,6 +1694,7 @@
           <w:numId w:val="5"/>
         </w:numPr>
       </w:pPr>
+      <w:proofErr w:type="gramStart"/>
       <w:r>
         <w:t>V</w:t>
       </w:r>
@@ -1575,6 +1707,7 @@
       <w:r>
         <w:t>r</w:t>
       </w:r>
+      <w:proofErr w:type="gramEnd"/>
       <w:r>
         <w:t xml:space="preserve">  raw count lines over time (two flat lines)</w:t>
       </w:r>
@@ -1587,8 +1720,16 @@
           <w:numId w:val="5"/>
         </w:numPr>
       </w:pPr>
-      <w:r>
-        <w:t>Vc,Uc cumulative counts vs. time</w:t>
+      <w:proofErr w:type="gramStart"/>
+      <w:r>
+        <w:t>Vc,Uc</w:t>
+      </w:r>
+      <w:proofErr w:type="gramEnd"/>
+      <w:r>
+        <w:t xml:space="preserve"> cumulative counts vs. time</w:t>
+      </w:r>
+      <w:r>
+        <w:t xml:space="preserve"> (2 lines)</w:t>
       </w:r>
     </w:p>
     <w:p>
@@ -1600,10 +1741,37 @@
         </w:numPr>
       </w:pPr>
       <w:r>
+        <w:t>Vr/Ur ratio vs. time</w:t>
+      </w:r>
+    </w:p>
+    <w:p>
+      <w:pPr>
+        <w:pStyle w:val="BodyText"/>
+        <w:numPr>
+          <w:ilvl w:val="0"/>
+          <w:numId w:val="5"/>
+        </w:numPr>
+      </w:pPr>
+      <w:r>
         <w:t>R(t)=Vc/Uc</w:t>
       </w:r>
       <w:r>
-        <w:t xml:space="preserve"> (KCOR ratio)</w:t>
+        <w:t xml:space="preserve"> vs. time</w:t>
+      </w:r>
+      <w:r>
+        <w:t xml:space="preserve"> (</w:t>
+      </w:r>
+      <w:r>
+        <w:t xml:space="preserve">the </w:t>
+      </w:r>
+      <w:r>
+        <w:t xml:space="preserve">KCOR </w:t>
+      </w:r>
+      <w:r>
+        <w:t>test</w:t>
+      </w:r>
+      <w:r>
+        <w:t>)</w:t>
       </w:r>
     </w:p>
     <w:p>
@@ -1675,10 +1843,26 @@
         </w:numPr>
       </w:pPr>
       <w:r>
-        <w:t>After COVID was over, the trend returned back to the trendline, likely aided by the boosters</w:t>
-      </w:r>
-      <w:r>
-        <w:t>. Basically the shots slowly and steadily increase mortality</w:t>
+        <w:t xml:space="preserve">After COVID was over, the trend </w:t>
+      </w:r>
+      <w:proofErr w:type="gramStart"/>
+      <w:r>
+        <w:t>returned back</w:t>
+      </w:r>
+      <w:proofErr w:type="gramEnd"/>
+      <w:r>
+        <w:t xml:space="preserve"> to the trendline, likely aided by the boosters</w:t>
+      </w:r>
+      <w:r>
+        <w:t xml:space="preserve">. </w:t>
+      </w:r>
+      <w:proofErr w:type="gramStart"/>
+      <w:r>
+        <w:t>Basically</w:t>
+      </w:r>
+      <w:proofErr w:type="gramEnd"/>
+      <w:r>
+        <w:t xml:space="preserve"> the shots slowly and steadily increase mortality</w:t>
       </w:r>
       <w:r>
         <w:t xml:space="preserve"> in a non-random manner which is why the death rate keeps climbing before plateauing.</w:t>

</xml_diff>